<commit_message>
Updating source code read me file
</commit_message>
<xml_diff>
--- a/README_SourceCodeFiles.docx
+++ b/README_SourceCodeFiles.docx
@@ -1,13 +1,19 @@
 
 <file path=word/document.xml><?xml version="1.0" encoding="utf-8"?>
-<w:document xmlns:wpc="http://schemas.microsoft.com/office/word/2010/wordprocessingCanvas" xmlns:cx="http://schemas.microsoft.com/office/drawing/2014/chartex" xmlns:cx1="http://schemas.microsoft.com/office/drawing/2015/9/8/chartex" xmlns:cx2="http://schemas.microsoft.com/office/drawing/2015/10/21/chartex" xmlns:cx3="http://schemas.microsoft.com/office/drawing/2016/5/9/chartex" xmlns:cx4="http://schemas.microsoft.com/office/drawing/2016/5/10/chartex" xmlns:cx5="http://schemas.microsoft.com/office/drawing/2016/5/11/chartex" xmlns:cx6="http://schemas.microsoft.com/office/drawing/2016/5/12/chartex" xmlns:cx7="http://schemas.microsoft.com/office/drawing/2016/5/13/chartex" xmlns:cx8="http://schemas.microsoft.com/office/drawing/2016/5/14/chartex" xmlns:mc="http://schemas.openxmlformats.org/markup-compatibility/2006" xmlns:aink="http://schemas.microsoft.com/office/drawing/2016/ink" xmlns:am3d="http://schemas.microsoft.com/office/drawing/2017/model3d" xmlns:o="urn:schemas-microsoft-com:office:office" xmlns:r="http://schemas.openxmlformats.org/officeDocument/2006/relationships" xmlns:m="http://schemas.openxmlformats.org/officeDocument/2006/math" xmlns:v="urn:schemas-microsoft-com:vml" xmlns:wp14="http://schemas.microsoft.com/office/word/2010/wordprocessingDrawing" xmlns:wp="http://schemas.openxmlformats.org/drawingml/2006/wordprocessingDrawing" xmlns:w10="urn:schemas-microsoft-com:office:word" xmlns:w="http://schemas.openxmlformats.org/wordprocessingml/2006/main" xmlns:w14="http://schemas.microsoft.com/office/word/2010/wordml" xmlns:w15="http://schemas.microsoft.com/office/word/2012/wordml" xmlns:w16cex="http://schemas.microsoft.com/office/word/2018/wordml/cex" xmlns:w16cid="http://schemas.microsoft.com/office/word/2016/wordml/cid" xmlns:w16="http://schemas.microsoft.com/office/word/2018/wordml" xmlns:w16sdtdh="http://schemas.microsoft.com/office/word/2020/wordml/sdtdatahash" xmlns:w16se="http://schemas.microsoft.com/office/word/2015/wordml/symex" xmlns:wpg="http://schemas.microsoft.com/office/word/2010/wordprocessingGroup" xmlns:wpi="http://schemas.microsoft.com/office/word/2010/wordprocessingInk" xmlns:wne="http://schemas.microsoft.com/office/word/2006/wordml" xmlns:wps="http://schemas.microsoft.com/office/word/2010/wordprocessingShape" mc:Ignorable="w14 w15 w16se w16cid w16 w16cex w16sdtdh wp14">
+<w:document xmlns:wpc="http://schemas.microsoft.com/office/word/2010/wordprocessingCanvas" xmlns:cx="http://schemas.microsoft.com/office/drawing/2014/chartex" xmlns:cx1="http://schemas.microsoft.com/office/drawing/2015/9/8/chartex" xmlns:cx2="http://schemas.microsoft.com/office/drawing/2015/10/21/chartex" xmlns:cx3="http://schemas.microsoft.com/office/drawing/2016/5/9/chartex" xmlns:cx4="http://schemas.microsoft.com/office/drawing/2016/5/10/chartex" xmlns:cx5="http://schemas.microsoft.com/office/drawing/2016/5/11/chartex" xmlns:cx6="http://schemas.microsoft.com/office/drawing/2016/5/12/chartex" xmlns:cx7="http://schemas.microsoft.com/office/drawing/2016/5/13/chartex" xmlns:cx8="http://schemas.microsoft.com/office/drawing/2016/5/14/chartex" xmlns:mc="http://schemas.openxmlformats.org/markup-compatibility/2006" xmlns:aink="http://schemas.microsoft.com/office/drawing/2016/ink" xmlns:am3d="http://schemas.microsoft.com/office/drawing/2017/model3d" xmlns:o="urn:schemas-microsoft-com:office:office" xmlns:oel="http://schemas.microsoft.com/office/2019/extlst" xmlns:r="http://schemas.openxmlformats.org/officeDocument/2006/relationships" xmlns:m="http://schemas.openxmlformats.org/officeDocument/2006/math" xmlns:v="urn:schemas-microsoft-com:vml" xmlns:wp14="http://schemas.microsoft.com/office/word/2010/wordprocessingDrawing" xmlns:wp="http://schemas.openxmlformats.org/drawingml/2006/wordprocessingDrawing" xmlns:w10="urn:schemas-microsoft-com:office:word" xmlns:w="http://schemas.openxmlformats.org/wordprocessingml/2006/main" xmlns:w14="http://schemas.microsoft.com/office/word/2010/wordml" xmlns:w15="http://schemas.microsoft.com/office/word/2012/wordml" xmlns:w16cex="http://schemas.microsoft.com/office/word/2018/wordml/cex" xmlns:w16cid="http://schemas.microsoft.com/office/word/2016/wordml/cid" xmlns:w16="http://schemas.microsoft.com/office/word/2018/wordml" xmlns:w16sdtdh="http://schemas.microsoft.com/office/word/2020/wordml/sdtdatahash" xmlns:w16se="http://schemas.microsoft.com/office/word/2015/wordml/symex" xmlns:wpg="http://schemas.microsoft.com/office/word/2010/wordprocessingGroup" xmlns:wpi="http://schemas.microsoft.com/office/word/2010/wordprocessingInk" xmlns:wne="http://schemas.microsoft.com/office/word/2006/wordml" xmlns:wps="http://schemas.microsoft.com/office/word/2010/wordprocessingShape" mc:Ignorable="w14 w15 w16se w16cid w16 w16cex w16sdtdh wp14">
   <w:body>
     <w:p>
       <w:pPr>
         <w:pStyle w:val="Title"/>
       </w:pPr>
       <w:r>
-        <w:t>READ ME for Project Part 1 Source Code</w:t>
+        <w:t xml:space="preserve">READ ME for Project Part </w:t>
+      </w:r>
+      <w:r>
+        <w:t>2</w:t>
+      </w:r>
+      <w:r>
+        <w:t xml:space="preserve"> Source Code</w:t>
       </w:r>
     </w:p>
     <w:p/>
@@ -28,15 +34,7 @@
         <w:t>Programming language</w:t>
       </w:r>
       <w:r>
-        <w:t>: C# (</w:t>
-      </w:r>
-      <w:proofErr w:type="spellStart"/>
-      <w:r>
-        <w:t>CSharp</w:t>
-      </w:r>
-      <w:proofErr w:type="spellEnd"/>
-      <w:r>
-        <w:t>)</w:t>
+        <w:t>: C# (CSharp)</w:t>
       </w:r>
     </w:p>
     <w:p>
@@ -48,15 +46,7 @@
         <w:t>.Net Framework:</w:t>
       </w:r>
       <w:r>
-        <w:t xml:space="preserve"> .</w:t>
-      </w:r>
-      <w:proofErr w:type="spellStart"/>
-      <w:r>
-        <w:t>NetCore</w:t>
-      </w:r>
-      <w:proofErr w:type="spellEnd"/>
-      <w:r>
-        <w:t xml:space="preserve"> 3.1 (Compatible to Windows and Linux platforms)</w:t>
+        <w:t xml:space="preserve"> .NetCore 3.1 (Compatible to Windows and Linux platforms)</w:t>
       </w:r>
     </w:p>
     <w:p>
@@ -71,15 +61,7 @@
         <w:t xml:space="preserve"> </w:t>
       </w:r>
       <w:r>
-        <w:t>\</w:t>
-      </w:r>
-      <w:proofErr w:type="spellStart"/>
-      <w:r>
-        <w:t>SourceCodeFiles</w:t>
-      </w:r>
-      <w:proofErr w:type="spellEnd"/>
-      <w:r>
-        <w:t>\code\scheduler\src</w:t>
+        <w:t>\SourceCodeFiles\code\scheduler\src</w:t>
       </w:r>
     </w:p>
     <w:p>
@@ -94,21 +76,8 @@
         <w:t xml:space="preserve"> </w:t>
       </w:r>
       <w:r>
-        <w:t>\</w:t>
-      </w:r>
-      <w:proofErr w:type="spellStart"/>
-      <w:r>
-        <w:t>SourceCodeFiles</w:t>
-      </w:r>
-      <w:proofErr w:type="spellEnd"/>
-      <w:r>
-        <w:t>\code\</w:t>
-      </w:r>
-      <w:proofErr w:type="spellStart"/>
-      <w:r>
-        <w:t>schedulertest</w:t>
-      </w:r>
-      <w:proofErr w:type="spellEnd"/>
+        <w:t>\SourceCodeFiles\code\schedulertest</w:t>
+      </w:r>
     </w:p>
     <w:p>
       <w:pPr>
@@ -122,13 +91,8 @@
       <w:r>
         <w:t>Navigate to the folder \</w:t>
       </w:r>
-      <w:proofErr w:type="spellStart"/>
-      <w:r>
-        <w:t>SourceCodeFiles</w:t>
-      </w:r>
-      <w:proofErr w:type="spellEnd"/>
-      <w:r>
-        <w:t>\code\scheduler\bin\Debug\netcoreapp3.1</w:t>
+      <w:r>
+        <w:t>SourceCodeFiles\code\scheduler\bin\Debug\netcoreapp3.1</w:t>
       </w:r>
       <w:r>
         <w:t xml:space="preserve"> on command prompt</w:t>
@@ -159,16 +123,23 @@
         <w:rPr>
           <w:highlight w:val="cyan"/>
         </w:rPr>
+        <w:t>{self_country_name}</w:t>
+      </w:r>
+      <w:r>
+        <w:t xml:space="preserve"> </w:t>
+      </w:r>
+      <w:r>
+        <w:rPr>
+          <w:highlight w:val="cyan"/>
+        </w:rPr>
         <w:t>{</w:t>
       </w:r>
-      <w:proofErr w:type="spellStart"/>
       <w:r>
         <w:rPr>
           <w:highlight w:val="cyan"/>
         </w:rPr>
-        <w:t>self_country_name</w:t>
-      </w:r>
-      <w:proofErr w:type="spellEnd"/>
+        <w:t>resource_data_file_name</w:t>
+      </w:r>
       <w:r>
         <w:rPr>
           <w:highlight w:val="cyan"/>
@@ -182,16 +153,50 @@
         <w:rPr>
           <w:highlight w:val="cyan"/>
         </w:rPr>
+        <w:t>{initial_world_state_file_name}</w:t>
+      </w:r>
+      <w:r>
+        <w:t xml:space="preserve"> </w:t>
+      </w:r>
+      <w:r>
+        <w:rPr>
+          <w:highlight w:val="cyan"/>
+        </w:rPr>
+        <w:t>{schedule_output_file_name}</w:t>
+      </w:r>
+      <w:r>
+        <w:t xml:space="preserve"> </w:t>
+      </w:r>
+      <w:r>
+        <w:rPr>
+          <w:highlight w:val="cyan"/>
+        </w:rPr>
+        <w:t>{number_of_schedules_to_print}</w:t>
+      </w:r>
+      <w:r>
+        <w:t xml:space="preserve"> </w:t>
+      </w:r>
+      <w:r>
+        <w:rPr>
+          <w:highlight w:val="cyan"/>
+        </w:rPr>
+        <w:t>{the_search_depth}</w:t>
+      </w:r>
+      <w:r>
+        <w:t xml:space="preserve"> </w:t>
+      </w:r>
+      <w:r>
+        <w:rPr>
+          <w:highlight w:val="cyan"/>
+        </w:rPr>
         <w:t>{</w:t>
       </w:r>
-      <w:proofErr w:type="spellStart"/>
       <w:r>
         <w:rPr>
           <w:highlight w:val="cyan"/>
         </w:rPr>
-        <w:t>resource_data_file_name</w:t>
-      </w:r>
-      <w:proofErr w:type="spellEnd"/>
+        <w:t>gamma_val</w:t>
+      </w:r>
       <w:r>
         <w:rPr>
           <w:highlight w:val="cyan"/>
@@ -205,113 +210,7 @@
         <w:rPr>
           <w:highlight w:val="cyan"/>
         </w:rPr>
-        <w:t>{</w:t>
-      </w:r>
-      <w:proofErr w:type="spellStart"/>
-      <w:r>
-        <w:rPr>
-          <w:highlight w:val="cyan"/>
-        </w:rPr>
-        <w:t>initial_world_state_file_name</w:t>
-      </w:r>
-      <w:proofErr w:type="spellEnd"/>
-      <w:r>
-        <w:rPr>
-          <w:highlight w:val="cyan"/>
-        </w:rPr>
-        <w:t>}</w:t>
-      </w:r>
-      <w:r>
-        <w:t xml:space="preserve"> </w:t>
-      </w:r>
-      <w:r>
-        <w:rPr>
-          <w:highlight w:val="cyan"/>
-        </w:rPr>
-        <w:t>{</w:t>
-      </w:r>
-      <w:proofErr w:type="spellStart"/>
-      <w:r>
-        <w:rPr>
-          <w:highlight w:val="cyan"/>
-        </w:rPr>
-        <w:t>schedule_output_file_name</w:t>
-      </w:r>
-      <w:proofErr w:type="spellEnd"/>
-      <w:r>
-        <w:rPr>
-          <w:highlight w:val="cyan"/>
-        </w:rPr>
-        <w:t>}</w:t>
-      </w:r>
-      <w:r>
-        <w:t xml:space="preserve"> </w:t>
-      </w:r>
-      <w:r>
-        <w:rPr>
-          <w:highlight w:val="cyan"/>
-        </w:rPr>
-        <w:t>{</w:t>
-      </w:r>
-      <w:proofErr w:type="spellStart"/>
-      <w:r>
-        <w:rPr>
-          <w:highlight w:val="cyan"/>
-        </w:rPr>
-        <w:t>number_of_schedules_to_print</w:t>
-      </w:r>
-      <w:proofErr w:type="spellEnd"/>
-      <w:r>
-        <w:rPr>
-          <w:highlight w:val="cyan"/>
-        </w:rPr>
-        <w:t>}</w:t>
-      </w:r>
-      <w:r>
-        <w:t xml:space="preserve"> </w:t>
-      </w:r>
-      <w:r>
-        <w:rPr>
-          <w:highlight w:val="cyan"/>
-        </w:rPr>
-        <w:t>{</w:t>
-      </w:r>
-      <w:proofErr w:type="spellStart"/>
-      <w:r>
-        <w:rPr>
-          <w:highlight w:val="cyan"/>
-        </w:rPr>
-        <w:t>the_search_depth</w:t>
-      </w:r>
-      <w:proofErr w:type="spellEnd"/>
-      <w:r>
-        <w:rPr>
-          <w:highlight w:val="cyan"/>
-        </w:rPr>
-        <w:t>}</w:t>
-      </w:r>
-      <w:r>
-        <w:t xml:space="preserve"> </w:t>
-      </w:r>
-      <w:r>
-        <w:rPr>
-          <w:highlight w:val="cyan"/>
-        </w:rPr>
-        <w:t>{</w:t>
-      </w:r>
-      <w:proofErr w:type="spellStart"/>
-      <w:r>
-        <w:rPr>
-          <w:highlight w:val="cyan"/>
-        </w:rPr>
-        <w:t>frontier_max_size</w:t>
-      </w:r>
-      <w:proofErr w:type="spellEnd"/>
-      <w:r>
-        <w:rPr>
-          <w:highlight w:val="cyan"/>
-        </w:rPr>
-        <w:t>}</w:t>
+        <w:t>{c_val_failure_cost} {k_val_logistic_function}</w:t>
       </w:r>
     </w:p>
     <w:p>
@@ -320,7 +219,21 @@
           <w:b/>
           <w:bCs/>
         </w:rPr>
-        <w:t>C:\Users\satishra\Dropbox\MyDocsLib\MS-Vanderbilt\0-Courses\cs-5260-Artificial-Intelligence\Project-Part1-Deliverables\SourceCodeFiles\code\schedulertest\bin\Debug\netcoreapp3.1&gt;</w:t>
+        <w:t>C:\Users\satishra\Dropbox\MyDocsLib\MS-Vanderbilt\0-Courses\cs-5260-Artificial-Intelligence\Project-Part</w:t>
+      </w:r>
+      <w:r>
+        <w:rPr>
+          <w:b/>
+          <w:bCs/>
+        </w:rPr>
+        <w:t>2</w:t>
+      </w:r>
+      <w:r>
+        <w:rPr>
+          <w:b/>
+          <w:bCs/>
+        </w:rPr>
+        <w:t>-Deliverables\SourceCodeFiles\code\schedulertest\bin\Debug\netcoreapp3.1&gt;</w:t>
       </w:r>
       <w:r>
         <w:rPr>
@@ -335,21 +248,25 @@
         <w:rPr>
           <w:highlight w:val="cyan"/>
         </w:rPr>
-        <w:t>"</w:t>
-      </w:r>
-      <w:proofErr w:type="spellStart"/>
+        <w:t>"Carpania"</w:t>
+      </w:r>
+      <w:r>
+        <w:t xml:space="preserve"> </w:t>
+      </w:r>
       <w:r>
         <w:rPr>
           <w:highlight w:val="cyan"/>
         </w:rPr>
-        <w:t>Carpania</w:t>
-      </w:r>
-      <w:proofErr w:type="spellEnd"/>
+        <w:t>"C:\Users\satishra\Dropbox\MyDocsLib\MS-Vanderbilt\0-Courses\cs-5260-Artificial-Intelligence\ai-scheduler\initial_data\resource_seeding_data.csv"</w:t>
+      </w:r>
+      <w:r>
+        <w:t xml:space="preserve"> </w:t>
+      </w:r>
       <w:r>
         <w:rPr>
           <w:highlight w:val="cyan"/>
         </w:rPr>
-        <w:t>"</w:t>
+        <w:t>"C:\Users\satishra\Dropbox\MyDocsLib\MS-Vanderbilt\0-Courses\cs-5260-Artificial-Intelligence\ai-scheduler\initial_data\country_resource_seeding_data.csv"</w:t>
       </w:r>
       <w:r>
         <w:t xml:space="preserve"> </w:t>
@@ -358,36 +275,24 @@
         <w:rPr>
           <w:highlight w:val="cyan"/>
         </w:rPr>
-        <w:t>"C:\Users\satishra\Dropbox\MyDocsLib\MS-Vanderbilt\0-Courses\cs-5260-Artificial-Intelligence\ai-scheduler\initial_data\resource_seeding_data.csv"</w:t>
-      </w:r>
-      <w:r>
-        <w:t xml:space="preserve"> </w:t>
+        <w:t>"C:\Users\satishra\Dropbox\MyDocsLib\MS-Vanderbilt\0-Courses\cs-5260-Artificial-Intelligence\ai-scheduler\output_data\schedules.txt"</w:t>
       </w:r>
       <w:r>
         <w:rPr>
           <w:highlight w:val="cyan"/>
         </w:rPr>
-        <w:t>"C:\Users\satishra\Dropbox\MyDocsLib\MS-Vanderbilt\0-Courses\cs-5260-Artificial-Intelligence\ai-scheduler\initial_data\country_resource_seeding_data.csv"</w:t>
-      </w:r>
-      <w:r>
         <w:t xml:space="preserve"> </w:t>
       </w:r>
       <w:r>
         <w:rPr>
           <w:highlight w:val="cyan"/>
         </w:rPr>
-        <w:t>"C:\Users\satishra\Dropbox\MyDocsLib\MS-Vanderbilt\0-Courses\cs-5260-Artificial-Intelligence\ai-scheduler\output_data\schedules.txt"</w:t>
-      </w:r>
-      <w:r>
-        <w:t xml:space="preserve"> </w:t>
+        <w:t>15</w:t>
       </w:r>
       <w:r>
         <w:rPr>
           <w:highlight w:val="cyan"/>
         </w:rPr>
-        <w:t>15</w:t>
-      </w:r>
-      <w:r>
         <w:t xml:space="preserve"> </w:t>
       </w:r>
       <w:r>
@@ -397,13 +302,16 @@
         <w:t>7</w:t>
       </w:r>
       <w:r>
-        <w:t xml:space="preserve"> </w:t>
-      </w:r>
-      <w:r>
         <w:rPr>
           <w:highlight w:val="cyan"/>
         </w:rPr>
-        <w:t>500</w:t>
+        <w:t xml:space="preserve"> </w:t>
+      </w:r>
+      <w:r>
+        <w:rPr>
+          <w:highlight w:val="cyan"/>
+        </w:rPr>
+        <w:t>9, .8, 1</w:t>
       </w:r>
     </w:p>
     <w:p/>
@@ -420,15 +328,7 @@
         <w:t>A fil</w:t>
       </w:r>
       <w:r>
-        <w:t>e named “schedules.txt” will be generated at the {</w:t>
-      </w:r>
-      <w:proofErr w:type="spellStart"/>
-      <w:r>
-        <w:t>schedule_output_file_name</w:t>
-      </w:r>
-      <w:proofErr w:type="spellEnd"/>
-      <w:r>
-        <w:t xml:space="preserve">} location. In the example above it’s </w:t>
+        <w:t xml:space="preserve">e named “schedules.txt” will be generated at the {schedule_output_file_name} location. In the example above it’s </w:t>
       </w:r>
       <w:r>
         <w:rPr>
@@ -447,15 +347,7 @@
         <w:t>Note:</w:t>
       </w:r>
       <w:r>
-        <w:t xml:space="preserve"> Increasing {</w:t>
-      </w:r>
-      <w:proofErr w:type="spellStart"/>
-      <w:r>
-        <w:t>the_search_depth</w:t>
-      </w:r>
-      <w:proofErr w:type="spellEnd"/>
-      <w:r>
-        <w:t>} parameter above 12 can significantly impact the schedule generation output</w:t>
+        <w:t xml:space="preserve"> Increasing {the_search_depth} parameter above 12 can significantly impact the schedule generation output</w:t>
       </w:r>
     </w:p>
     <w:p/>
@@ -470,50 +362,24 @@
     </w:p>
     <w:p/>
     <w:p>
-      <w:proofErr w:type="spellStart"/>
       <w:r>
         <w:rPr>
           <w:b/>
           <w:bCs/>
         </w:rPr>
-        <w:t>Program.cs</w:t>
-      </w:r>
-      <w:proofErr w:type="spellEnd"/>
+        <w:t>Program.cs:</w:t>
+      </w:r>
+      <w:r>
+        <w:t xml:space="preserve"> Entrypoint to the project containing the program’s main function</w:t>
+      </w:r>
+    </w:p>
+    <w:p>
       <w:r>
         <w:rPr>
           <w:b/>
           <w:bCs/>
         </w:rPr>
-        <w:t>:</w:t>
-      </w:r>
-      <w:r>
-        <w:t xml:space="preserve"> </w:t>
-      </w:r>
-      <w:proofErr w:type="spellStart"/>
-      <w:r>
-        <w:t>Entrypoint</w:t>
-      </w:r>
-      <w:proofErr w:type="spellEnd"/>
-      <w:r>
-        <w:t xml:space="preserve"> to the project containing the program’s main function</w:t>
-      </w:r>
-    </w:p>
-    <w:p>
-      <w:proofErr w:type="spellStart"/>
-      <w:r>
-        <w:rPr>
-          <w:b/>
-          <w:bCs/>
-        </w:rPr>
-        <w:t>GameScheduler.cs</w:t>
-      </w:r>
-      <w:proofErr w:type="spellEnd"/>
-      <w:r>
-        <w:rPr>
-          <w:b/>
-          <w:bCs/>
-        </w:rPr>
-        <w:t>:</w:t>
+        <w:t>GameScheduler.cs:</w:t>
       </w:r>
       <w:r>
         <w:t xml:space="preserve"> The program file containing the main interface function:</w:t>
@@ -535,6 +401,15 @@
       <w:r>
         <w:rPr>
           <w:rFonts w:ascii="Consolas" w:hAnsi="Consolas" w:cs="Consolas"/>
+          <w:color w:val="000000"/>
+          <w:sz w:val="19"/>
+          <w:szCs w:val="19"/>
+        </w:rPr>
+        <w:t xml:space="preserve">        </w:t>
+      </w:r>
+      <w:r>
+        <w:rPr>
+          <w:rFonts w:ascii="Consolas" w:hAnsi="Consolas" w:cs="Consolas"/>
           <w:color w:val="808080"/>
           <w:sz w:val="19"/>
           <w:szCs w:val="19"/>
@@ -718,7 +593,6 @@
         </w:rPr>
         <w:t>name="</w:t>
       </w:r>
-      <w:proofErr w:type="spellStart"/>
       <w:r>
         <w:rPr>
           <w:rFonts w:ascii="Consolas" w:hAnsi="Consolas" w:cs="Consolas"/>
@@ -728,7 +602,6 @@
         </w:rPr>
         <w:t>myCountryName</w:t>
       </w:r>
-      <w:proofErr w:type="spellEnd"/>
       <w:r>
         <w:rPr>
           <w:rFonts w:ascii="Consolas" w:hAnsi="Consolas" w:cs="Consolas"/>
@@ -824,7 +697,6 @@
         </w:rPr>
         <w:t>name="</w:t>
       </w:r>
-      <w:proofErr w:type="spellStart"/>
       <w:r>
         <w:rPr>
           <w:rFonts w:ascii="Consolas" w:hAnsi="Consolas" w:cs="Consolas"/>
@@ -834,7 +706,6 @@
         </w:rPr>
         <w:t>resourcesFileName</w:t>
       </w:r>
-      <w:proofErr w:type="spellEnd"/>
       <w:r>
         <w:rPr>
           <w:rFonts w:ascii="Consolas" w:hAnsi="Consolas" w:cs="Consolas"/>
@@ -930,7 +801,6 @@
         </w:rPr>
         <w:t>name="</w:t>
       </w:r>
-      <w:proofErr w:type="spellStart"/>
       <w:r>
         <w:rPr>
           <w:rFonts w:ascii="Consolas" w:hAnsi="Consolas" w:cs="Consolas"/>
@@ -940,7 +810,6 @@
         </w:rPr>
         <w:t>initialWorldStateFileName</w:t>
       </w:r>
-      <w:proofErr w:type="spellEnd"/>
       <w:r>
         <w:rPr>
           <w:rFonts w:ascii="Consolas" w:hAnsi="Consolas" w:cs="Consolas"/>
@@ -1036,7 +905,6 @@
         </w:rPr>
         <w:t>name="</w:t>
       </w:r>
-      <w:proofErr w:type="spellStart"/>
       <w:r>
         <w:rPr>
           <w:rFonts w:ascii="Consolas" w:hAnsi="Consolas" w:cs="Consolas"/>
@@ -1046,7 +914,6 @@
         </w:rPr>
         <w:t>outputScheduleFileName</w:t>
       </w:r>
-      <w:proofErr w:type="spellEnd"/>
       <w:r>
         <w:rPr>
           <w:rFonts w:ascii="Consolas" w:hAnsi="Consolas" w:cs="Consolas"/>
@@ -1142,7 +1009,6 @@
         </w:rPr>
         <w:t>name="</w:t>
       </w:r>
-      <w:proofErr w:type="spellStart"/>
       <w:r>
         <w:rPr>
           <w:rFonts w:ascii="Consolas" w:hAnsi="Consolas" w:cs="Consolas"/>
@@ -1152,7 +1018,6 @@
         </w:rPr>
         <w:t>numOutputSchedules</w:t>
       </w:r>
-      <w:proofErr w:type="spellEnd"/>
       <w:r>
         <w:rPr>
           <w:rFonts w:ascii="Consolas" w:hAnsi="Consolas" w:cs="Consolas"/>
@@ -1248,7 +1113,6 @@
         </w:rPr>
         <w:t>name="</w:t>
       </w:r>
-      <w:proofErr w:type="spellStart"/>
       <w:r>
         <w:rPr>
           <w:rFonts w:ascii="Consolas" w:hAnsi="Consolas" w:cs="Consolas"/>
@@ -1258,7 +1122,6 @@
         </w:rPr>
         <w:t>depthBound</w:t>
       </w:r>
-      <w:proofErr w:type="spellEnd"/>
       <w:r>
         <w:rPr>
           <w:rFonts w:ascii="Consolas" w:hAnsi="Consolas" w:cs="Consolas"/>
@@ -1354,17 +1217,15 @@
         </w:rPr>
         <w:t>name="</w:t>
       </w:r>
-      <w:proofErr w:type="spellStart"/>
-      <w:r>
-        <w:rPr>
-          <w:rFonts w:ascii="Consolas" w:hAnsi="Consolas" w:cs="Consolas"/>
-          <w:color w:val="000000"/>
-          <w:sz w:val="19"/>
-          <w:szCs w:val="19"/>
-        </w:rPr>
-        <w:t>frontierMaxSize</w:t>
-      </w:r>
-      <w:proofErr w:type="spellEnd"/>
+      <w:r>
+        <w:rPr>
+          <w:rFonts w:ascii="Consolas" w:hAnsi="Consolas" w:cs="Consolas"/>
+          <w:color w:val="000000"/>
+          <w:sz w:val="19"/>
+          <w:szCs w:val="19"/>
+        </w:rPr>
+        <w:t>gammaValue</w:t>
+      </w:r>
       <w:r>
         <w:rPr>
           <w:rFonts w:ascii="Consolas" w:hAnsi="Consolas" w:cs="Consolas"/>
@@ -1381,7 +1242,7 @@
           <w:sz w:val="19"/>
           <w:szCs w:val="19"/>
         </w:rPr>
-        <w:t>The priority queue size to limit the size of the frontier and the extent of search</w:t>
+        <w:t>Configurable gamma value for the Logistics function</w:t>
       </w:r>
       <w:r>
         <w:rPr>
@@ -1418,58 +1279,83 @@
       <w:r>
         <w:rPr>
           <w:rFonts w:ascii="Consolas" w:hAnsi="Consolas" w:cs="Consolas"/>
-          <w:color w:val="0000FF"/>
-          <w:sz w:val="19"/>
-          <w:szCs w:val="19"/>
-        </w:rPr>
-        <w:t>public</w:t>
-      </w:r>
-      <w:r>
-        <w:rPr>
-          <w:rFonts w:ascii="Consolas" w:hAnsi="Consolas" w:cs="Consolas"/>
-          <w:color w:val="000000"/>
-          <w:sz w:val="19"/>
-          <w:szCs w:val="19"/>
-        </w:rPr>
-        <w:t xml:space="preserve"> </w:t>
-      </w:r>
-      <w:r>
-        <w:rPr>
-          <w:rFonts w:ascii="Consolas" w:hAnsi="Consolas" w:cs="Consolas"/>
-          <w:color w:val="0000FF"/>
-          <w:sz w:val="19"/>
-          <w:szCs w:val="19"/>
-        </w:rPr>
-        <w:t>void</w:t>
-      </w:r>
-      <w:r>
-        <w:rPr>
-          <w:rFonts w:ascii="Consolas" w:hAnsi="Consolas" w:cs="Consolas"/>
-          <w:color w:val="000000"/>
-          <w:sz w:val="19"/>
-          <w:szCs w:val="19"/>
-        </w:rPr>
-        <w:t xml:space="preserve"> </w:t>
-      </w:r>
-      <w:proofErr w:type="spellStart"/>
-      <w:r>
-        <w:rPr>
-          <w:rFonts w:ascii="Consolas" w:hAnsi="Consolas" w:cs="Consolas"/>
-          <w:color w:val="000000"/>
-          <w:sz w:val="19"/>
-          <w:szCs w:val="19"/>
-        </w:rPr>
-        <w:t>CreateMyCountrySchedule</w:t>
-      </w:r>
-      <w:proofErr w:type="spellEnd"/>
-      <w:r>
-        <w:rPr>
-          <w:rFonts w:ascii="Consolas" w:hAnsi="Consolas" w:cs="Consolas"/>
-          <w:color w:val="000000"/>
-          <w:sz w:val="19"/>
-          <w:szCs w:val="19"/>
-        </w:rPr>
-        <w:t>(</w:t>
+          <w:color w:val="808080"/>
+          <w:sz w:val="19"/>
+          <w:szCs w:val="19"/>
+        </w:rPr>
+        <w:t>///</w:t>
+      </w:r>
+      <w:r>
+        <w:rPr>
+          <w:rFonts w:ascii="Consolas" w:hAnsi="Consolas" w:cs="Consolas"/>
+          <w:color w:val="008000"/>
+          <w:sz w:val="19"/>
+          <w:szCs w:val="19"/>
+        </w:rPr>
+        <w:t xml:space="preserve"> </w:t>
+      </w:r>
+      <w:r>
+        <w:rPr>
+          <w:rFonts w:ascii="Consolas" w:hAnsi="Consolas" w:cs="Consolas"/>
+          <w:color w:val="808080"/>
+          <w:sz w:val="19"/>
+          <w:szCs w:val="19"/>
+        </w:rPr>
+        <w:t>&lt;param</w:t>
+      </w:r>
+      <w:r>
+        <w:rPr>
+          <w:rFonts w:ascii="Consolas" w:hAnsi="Consolas" w:cs="Consolas"/>
+          <w:color w:val="000000"/>
+          <w:sz w:val="19"/>
+          <w:szCs w:val="19"/>
+        </w:rPr>
+        <w:t xml:space="preserve"> </w:t>
+      </w:r>
+      <w:r>
+        <w:rPr>
+          <w:rFonts w:ascii="Consolas" w:hAnsi="Consolas" w:cs="Consolas"/>
+          <w:color w:val="808080"/>
+          <w:sz w:val="19"/>
+          <w:szCs w:val="19"/>
+        </w:rPr>
+        <w:t>name="</w:t>
+      </w:r>
+      <w:r>
+        <w:rPr>
+          <w:rFonts w:ascii="Consolas" w:hAnsi="Consolas" w:cs="Consolas"/>
+          <w:color w:val="000000"/>
+          <w:sz w:val="19"/>
+          <w:szCs w:val="19"/>
+        </w:rPr>
+        <w:t>c_val_failure_cost</w:t>
+      </w:r>
+      <w:r>
+        <w:rPr>
+          <w:rFonts w:ascii="Consolas" w:hAnsi="Consolas" w:cs="Consolas"/>
+          <w:color w:val="808080"/>
+          <w:sz w:val="19"/>
+          <w:szCs w:val="19"/>
+        </w:rPr>
+        <w:t>"&gt;</w:t>
+      </w:r>
+      <w:r>
+        <w:rPr>
+          <w:rFonts w:ascii="Consolas" w:hAnsi="Consolas" w:cs="Consolas"/>
+          <w:color w:val="008000"/>
+          <w:sz w:val="19"/>
+          <w:szCs w:val="19"/>
+        </w:rPr>
+        <w:t>Configurable C value failure cost factor to compute the expected utility</w:t>
+      </w:r>
+      <w:r>
+        <w:rPr>
+          <w:rFonts w:ascii="Consolas" w:hAnsi="Consolas" w:cs="Consolas"/>
+          <w:color w:val="808080"/>
+          <w:sz w:val="19"/>
+          <w:szCs w:val="19"/>
+        </w:rPr>
+        <w:t>&lt;/param&gt;</w:t>
       </w:r>
     </w:p>
     <w:p>
@@ -1492,45 +1378,88 @@
           <w:sz w:val="19"/>
           <w:szCs w:val="19"/>
         </w:rPr>
-        <w:t xml:space="preserve">            </w:t>
-      </w:r>
-      <w:r>
-        <w:rPr>
-          <w:rFonts w:ascii="Consolas" w:hAnsi="Consolas" w:cs="Consolas"/>
-          <w:color w:val="0000FF"/>
-          <w:sz w:val="19"/>
-          <w:szCs w:val="19"/>
-        </w:rPr>
-        <w:t>string</w:t>
-      </w:r>
-      <w:r>
-        <w:rPr>
-          <w:rFonts w:ascii="Consolas" w:hAnsi="Consolas" w:cs="Consolas"/>
-          <w:color w:val="000000"/>
-          <w:sz w:val="19"/>
-          <w:szCs w:val="19"/>
-        </w:rPr>
-        <w:t xml:space="preserve"> </w:t>
-      </w:r>
-      <w:proofErr w:type="spellStart"/>
-      <w:r>
-        <w:rPr>
-          <w:rFonts w:ascii="Consolas" w:hAnsi="Consolas" w:cs="Consolas"/>
-          <w:color w:val="000000"/>
-          <w:sz w:val="19"/>
-          <w:szCs w:val="19"/>
-        </w:rPr>
-        <w:t>myCountryName</w:t>
-      </w:r>
-      <w:proofErr w:type="spellEnd"/>
-      <w:r>
-        <w:rPr>
-          <w:rFonts w:ascii="Consolas" w:hAnsi="Consolas" w:cs="Consolas"/>
-          <w:color w:val="000000"/>
-          <w:sz w:val="19"/>
-          <w:szCs w:val="19"/>
-        </w:rPr>
-        <w:t>,</w:t>
+        <w:t xml:space="preserve">        </w:t>
+      </w:r>
+      <w:r>
+        <w:rPr>
+          <w:rFonts w:ascii="Consolas" w:hAnsi="Consolas" w:cs="Consolas"/>
+          <w:color w:val="808080"/>
+          <w:sz w:val="19"/>
+          <w:szCs w:val="19"/>
+        </w:rPr>
+        <w:t>///</w:t>
+      </w:r>
+      <w:r>
+        <w:rPr>
+          <w:rFonts w:ascii="Consolas" w:hAnsi="Consolas" w:cs="Consolas"/>
+          <w:color w:val="008000"/>
+          <w:sz w:val="19"/>
+          <w:szCs w:val="19"/>
+        </w:rPr>
+        <w:t xml:space="preserve"> </w:t>
+      </w:r>
+      <w:r>
+        <w:rPr>
+          <w:rFonts w:ascii="Consolas" w:hAnsi="Consolas" w:cs="Consolas"/>
+          <w:color w:val="808080"/>
+          <w:sz w:val="19"/>
+          <w:szCs w:val="19"/>
+        </w:rPr>
+        <w:t>&lt;param</w:t>
+      </w:r>
+      <w:r>
+        <w:rPr>
+          <w:rFonts w:ascii="Consolas" w:hAnsi="Consolas" w:cs="Consolas"/>
+          <w:color w:val="000000"/>
+          <w:sz w:val="19"/>
+          <w:szCs w:val="19"/>
+        </w:rPr>
+        <w:t xml:space="preserve"> </w:t>
+      </w:r>
+      <w:r>
+        <w:rPr>
+          <w:rFonts w:ascii="Consolas" w:hAnsi="Consolas" w:cs="Consolas"/>
+          <w:color w:val="808080"/>
+          <w:sz w:val="19"/>
+          <w:szCs w:val="19"/>
+        </w:rPr>
+        <w:t>name="</w:t>
+      </w:r>
+      <w:r>
+        <w:rPr>
+          <w:rFonts w:ascii="Consolas" w:hAnsi="Consolas" w:cs="Consolas"/>
+          <w:color w:val="000000"/>
+          <w:sz w:val="19"/>
+          <w:szCs w:val="19"/>
+        </w:rPr>
+        <w:t>k_val_logistics_function</w:t>
+      </w:r>
+      <w:r>
+        <w:rPr>
+          <w:rFonts w:ascii="Consolas" w:hAnsi="Consolas" w:cs="Consolas"/>
+          <w:color w:val="808080"/>
+          <w:sz w:val="19"/>
+          <w:szCs w:val="19"/>
+        </w:rPr>
+        <w:t>"&gt;</w:t>
+      </w:r>
+      <w:r>
+        <w:rPr>
+          <w:rFonts w:ascii="Consolas" w:hAnsi="Consolas" w:cs="Consolas"/>
+          <w:color w:val="008000"/>
+          <w:sz w:val="19"/>
+          <w:szCs w:val="19"/>
+        </w:rPr>
+        <w:t>Configurable K value to compute the expected utility</w:t>
+      </w:r>
+      <w:r>
+        <w:rPr>
+          <w:rFonts w:ascii="Consolas" w:hAnsi="Consolas" w:cs="Consolas"/>
+          <w:color w:val="808080"/>
+          <w:sz w:val="19"/>
+          <w:szCs w:val="19"/>
+        </w:rPr>
+        <w:t>&lt;/param&gt;</w:t>
       </w:r>
     </w:p>
     <w:p>
@@ -1553,7 +1482,7 @@
           <w:sz w:val="19"/>
           <w:szCs w:val="19"/>
         </w:rPr>
-        <w:t xml:space="preserve">            </w:t>
+        <w:t xml:space="preserve">        </w:t>
       </w:r>
       <w:r>
         <w:rPr>
@@ -1562,36 +1491,34 @@
           <w:sz w:val="19"/>
           <w:szCs w:val="19"/>
         </w:rPr>
-        <w:t>string</w:t>
-      </w:r>
-      <w:r>
-        <w:rPr>
-          <w:rFonts w:ascii="Consolas" w:hAnsi="Consolas" w:cs="Consolas"/>
-          <w:color w:val="000000"/>
-          <w:sz w:val="19"/>
-          <w:szCs w:val="19"/>
-        </w:rPr>
-        <w:t xml:space="preserve"> </w:t>
-      </w:r>
-      <w:proofErr w:type="spellStart"/>
-      <w:r>
-        <w:rPr>
-          <w:rFonts w:ascii="Consolas" w:hAnsi="Consolas" w:cs="Consolas"/>
-          <w:color w:val="000000"/>
-          <w:sz w:val="19"/>
-          <w:szCs w:val="19"/>
-        </w:rPr>
-        <w:t>resourcesFileName</w:t>
-      </w:r>
-      <w:proofErr w:type="spellEnd"/>
-      <w:r>
-        <w:rPr>
-          <w:rFonts w:ascii="Consolas" w:hAnsi="Consolas" w:cs="Consolas"/>
-          <w:color w:val="000000"/>
-          <w:sz w:val="19"/>
-          <w:szCs w:val="19"/>
-        </w:rPr>
-        <w:t>,</w:t>
+        <w:t>public</w:t>
+      </w:r>
+      <w:r>
+        <w:rPr>
+          <w:rFonts w:ascii="Consolas" w:hAnsi="Consolas" w:cs="Consolas"/>
+          <w:color w:val="000000"/>
+          <w:sz w:val="19"/>
+          <w:szCs w:val="19"/>
+        </w:rPr>
+        <w:t xml:space="preserve"> </w:t>
+      </w:r>
+      <w:r>
+        <w:rPr>
+          <w:rFonts w:ascii="Consolas" w:hAnsi="Consolas" w:cs="Consolas"/>
+          <w:color w:val="0000FF"/>
+          <w:sz w:val="19"/>
+          <w:szCs w:val="19"/>
+        </w:rPr>
+        <w:t>void</w:t>
+      </w:r>
+      <w:r>
+        <w:rPr>
+          <w:rFonts w:ascii="Consolas" w:hAnsi="Consolas" w:cs="Consolas"/>
+          <w:color w:val="000000"/>
+          <w:sz w:val="19"/>
+          <w:szCs w:val="19"/>
+        </w:rPr>
+        <w:t xml:space="preserve"> CreateMyCountrySchedule(</w:t>
       </w:r>
     </w:p>
     <w:p>
@@ -1632,27 +1559,7 @@
           <w:sz w:val="19"/>
           <w:szCs w:val="19"/>
         </w:rPr>
-        <w:t xml:space="preserve"> </w:t>
-      </w:r>
-      <w:proofErr w:type="spellStart"/>
-      <w:r>
-        <w:rPr>
-          <w:rFonts w:ascii="Consolas" w:hAnsi="Consolas" w:cs="Consolas"/>
-          <w:color w:val="000000"/>
-          <w:sz w:val="19"/>
-          <w:szCs w:val="19"/>
-        </w:rPr>
-        <w:t>initialWorldStateFileName</w:t>
-      </w:r>
-      <w:proofErr w:type="spellEnd"/>
-      <w:r>
-        <w:rPr>
-          <w:rFonts w:ascii="Consolas" w:hAnsi="Consolas" w:cs="Consolas"/>
-          <w:color w:val="000000"/>
-          <w:sz w:val="19"/>
-          <w:szCs w:val="19"/>
-        </w:rPr>
-        <w:t>,</w:t>
+        <w:t xml:space="preserve"> myCountryName,</w:t>
       </w:r>
     </w:p>
     <w:p>
@@ -1693,27 +1600,7 @@
           <w:sz w:val="19"/>
           <w:szCs w:val="19"/>
         </w:rPr>
-        <w:t xml:space="preserve"> </w:t>
-      </w:r>
-      <w:proofErr w:type="spellStart"/>
-      <w:r>
-        <w:rPr>
-          <w:rFonts w:ascii="Consolas" w:hAnsi="Consolas" w:cs="Consolas"/>
-          <w:color w:val="000000"/>
-          <w:sz w:val="19"/>
-          <w:szCs w:val="19"/>
-        </w:rPr>
-        <w:t>outputScheduleFileName</w:t>
-      </w:r>
-      <w:proofErr w:type="spellEnd"/>
-      <w:r>
-        <w:rPr>
-          <w:rFonts w:ascii="Consolas" w:hAnsi="Consolas" w:cs="Consolas"/>
-          <w:color w:val="000000"/>
-          <w:sz w:val="19"/>
-          <w:szCs w:val="19"/>
-        </w:rPr>
-        <w:t>,</w:t>
+        <w:t xml:space="preserve"> resourcesFileName,</w:t>
       </w:r>
     </w:p>
     <w:p>
@@ -1738,7 +1625,6 @@
         </w:rPr>
         <w:t xml:space="preserve">            </w:t>
       </w:r>
-      <w:proofErr w:type="spellStart"/>
       <w:r>
         <w:rPr>
           <w:rFonts w:ascii="Consolas" w:hAnsi="Consolas" w:cs="Consolas"/>
@@ -1746,37 +1632,16 @@
           <w:sz w:val="19"/>
           <w:szCs w:val="19"/>
         </w:rPr>
-        <w:t>uint</w:t>
-      </w:r>
-      <w:proofErr w:type="spellEnd"/>
-      <w:r>
-        <w:rPr>
-          <w:rFonts w:ascii="Consolas" w:hAnsi="Consolas" w:cs="Consolas"/>
-          <w:color w:val="000000"/>
-          <w:sz w:val="19"/>
-          <w:szCs w:val="19"/>
-        </w:rPr>
-        <w:t xml:space="preserve"> </w:t>
-      </w:r>
-      <w:proofErr w:type="spellStart"/>
-      <w:r>
-        <w:rPr>
-          <w:rFonts w:ascii="Consolas" w:hAnsi="Consolas" w:cs="Consolas"/>
-          <w:color w:val="000000"/>
-          <w:sz w:val="19"/>
-          <w:szCs w:val="19"/>
-        </w:rPr>
-        <w:t>numOutputSchedules</w:t>
-      </w:r>
-      <w:proofErr w:type="spellEnd"/>
-      <w:r>
-        <w:rPr>
-          <w:rFonts w:ascii="Consolas" w:hAnsi="Consolas" w:cs="Consolas"/>
-          <w:color w:val="000000"/>
-          <w:sz w:val="19"/>
-          <w:szCs w:val="19"/>
-        </w:rPr>
-        <w:t>,</w:t>
+        <w:t>string</w:t>
+      </w:r>
+      <w:r>
+        <w:rPr>
+          <w:rFonts w:ascii="Consolas" w:hAnsi="Consolas" w:cs="Consolas"/>
+          <w:color w:val="000000"/>
+          <w:sz w:val="19"/>
+          <w:szCs w:val="19"/>
+        </w:rPr>
+        <w:t xml:space="preserve"> initialWorldStateFileName,</w:t>
       </w:r>
     </w:p>
     <w:p>
@@ -1801,7 +1666,6 @@
         </w:rPr>
         <w:t xml:space="preserve">            </w:t>
       </w:r>
-      <w:proofErr w:type="spellStart"/>
       <w:r>
         <w:rPr>
           <w:rFonts w:ascii="Consolas" w:hAnsi="Consolas" w:cs="Consolas"/>
@@ -1809,41 +1673,65 @@
           <w:sz w:val="19"/>
           <w:szCs w:val="19"/>
         </w:rPr>
+        <w:t>string</w:t>
+      </w:r>
+      <w:r>
+        <w:rPr>
+          <w:rFonts w:ascii="Consolas" w:hAnsi="Consolas" w:cs="Consolas"/>
+          <w:color w:val="000000"/>
+          <w:sz w:val="19"/>
+          <w:szCs w:val="19"/>
+        </w:rPr>
+        <w:t xml:space="preserve"> outputScheduleFileName,</w:t>
+      </w:r>
+    </w:p>
+    <w:p>
+      <w:pPr>
+        <w:autoSpaceDE w:val="0"/>
+        <w:autoSpaceDN w:val="0"/>
+        <w:adjustRightInd w:val="0"/>
+        <w:spacing w:after="0" w:line="240" w:lineRule="auto"/>
+        <w:rPr>
+          <w:rFonts w:ascii="Consolas" w:hAnsi="Consolas" w:cs="Consolas"/>
+          <w:color w:val="000000"/>
+          <w:sz w:val="19"/>
+          <w:szCs w:val="19"/>
+        </w:rPr>
+      </w:pPr>
+      <w:r>
+        <w:rPr>
+          <w:rFonts w:ascii="Consolas" w:hAnsi="Consolas" w:cs="Consolas"/>
+          <w:color w:val="000000"/>
+          <w:sz w:val="19"/>
+          <w:szCs w:val="19"/>
+        </w:rPr>
+        <w:t xml:space="preserve">            </w:t>
+      </w:r>
+      <w:r>
+        <w:rPr>
+          <w:rFonts w:ascii="Consolas" w:hAnsi="Consolas" w:cs="Consolas"/>
+          <w:color w:val="0000FF"/>
+          <w:sz w:val="19"/>
+          <w:szCs w:val="19"/>
+        </w:rPr>
         <w:t>uint</w:t>
       </w:r>
-      <w:proofErr w:type="spellEnd"/>
-      <w:r>
-        <w:rPr>
-          <w:rFonts w:ascii="Consolas" w:hAnsi="Consolas" w:cs="Consolas"/>
-          <w:color w:val="000000"/>
-          <w:sz w:val="19"/>
-          <w:szCs w:val="19"/>
-        </w:rPr>
-        <w:t xml:space="preserve"> </w:t>
-      </w:r>
-      <w:proofErr w:type="spellStart"/>
-      <w:r>
-        <w:rPr>
-          <w:rFonts w:ascii="Consolas" w:hAnsi="Consolas" w:cs="Consolas"/>
-          <w:color w:val="000000"/>
-          <w:sz w:val="19"/>
-          <w:szCs w:val="19"/>
-        </w:rPr>
-        <w:t>depthBound</w:t>
-      </w:r>
-      <w:proofErr w:type="spellEnd"/>
-      <w:r>
-        <w:rPr>
-          <w:rFonts w:ascii="Consolas" w:hAnsi="Consolas" w:cs="Consolas"/>
-          <w:color w:val="000000"/>
-          <w:sz w:val="19"/>
-          <w:szCs w:val="19"/>
-        </w:rPr>
-        <w:t>,</w:t>
+      <w:r>
+        <w:rPr>
+          <w:rFonts w:ascii="Consolas" w:hAnsi="Consolas" w:cs="Consolas"/>
+          <w:color w:val="000000"/>
+          <w:sz w:val="19"/>
+          <w:szCs w:val="19"/>
+        </w:rPr>
+        <w:t xml:space="preserve"> numOutputSchedules,</w:t>
       </w:r>
     </w:p>
     <w:p>
       <w:pPr>
+        <w:autoSpaceDE w:val="0"/>
+        <w:autoSpaceDN w:val="0"/>
+        <w:adjustRightInd w:val="0"/>
+        <w:spacing w:after="0" w:line="240" w:lineRule="auto"/>
         <w:rPr>
           <w:rFonts w:ascii="Consolas" w:hAnsi="Consolas" w:cs="Consolas"/>
           <w:color w:val="000000"/>
@@ -1860,7 +1748,6 @@
         </w:rPr>
         <w:t xml:space="preserve">            </w:t>
       </w:r>
-      <w:proofErr w:type="spellStart"/>
       <w:r>
         <w:rPr>
           <w:rFonts w:ascii="Consolas" w:hAnsi="Consolas" w:cs="Consolas"/>
@@ -1870,39 +1757,22 @@
         </w:rPr>
         <w:t>uint</w:t>
       </w:r>
-      <w:proofErr w:type="spellEnd"/>
-      <w:r>
-        <w:rPr>
-          <w:rFonts w:ascii="Consolas" w:hAnsi="Consolas" w:cs="Consolas"/>
-          <w:color w:val="000000"/>
-          <w:sz w:val="19"/>
-          <w:szCs w:val="19"/>
-        </w:rPr>
-        <w:t xml:space="preserve"> </w:t>
-      </w:r>
-      <w:proofErr w:type="spellStart"/>
-      <w:r>
-        <w:rPr>
-          <w:rFonts w:ascii="Consolas" w:hAnsi="Consolas" w:cs="Consolas"/>
-          <w:color w:val="000000"/>
-          <w:sz w:val="19"/>
-          <w:szCs w:val="19"/>
-        </w:rPr>
-        <w:t>frontierMaxSize</w:t>
-      </w:r>
-      <w:proofErr w:type="spellEnd"/>
-      <w:r>
-        <w:rPr>
-          <w:rFonts w:ascii="Consolas" w:hAnsi="Consolas" w:cs="Consolas"/>
-          <w:color w:val="000000"/>
-          <w:sz w:val="19"/>
-          <w:szCs w:val="19"/>
-        </w:rPr>
-        <w:t>)</w:t>
+      <w:r>
+        <w:rPr>
+          <w:rFonts w:ascii="Consolas" w:hAnsi="Consolas" w:cs="Consolas"/>
+          <w:color w:val="000000"/>
+          <w:sz w:val="19"/>
+          <w:szCs w:val="19"/>
+        </w:rPr>
+        <w:t xml:space="preserve"> depthBound,</w:t>
       </w:r>
     </w:p>
     <w:p>
       <w:pPr>
+        <w:autoSpaceDE w:val="0"/>
+        <w:autoSpaceDN w:val="0"/>
+        <w:adjustRightInd w:val="0"/>
+        <w:spacing w:after="0" w:line="240" w:lineRule="auto"/>
         <w:rPr>
           <w:rFonts w:ascii="Consolas" w:hAnsi="Consolas" w:cs="Consolas"/>
           <w:color w:val="000000"/>
@@ -1910,9 +1780,40 @@
           <w:szCs w:val="19"/>
         </w:rPr>
       </w:pPr>
+      <w:r>
+        <w:rPr>
+          <w:rFonts w:ascii="Consolas" w:hAnsi="Consolas" w:cs="Consolas"/>
+          <w:color w:val="000000"/>
+          <w:sz w:val="19"/>
+          <w:szCs w:val="19"/>
+        </w:rPr>
+        <w:t xml:space="preserve">            </w:t>
+      </w:r>
+      <w:r>
+        <w:rPr>
+          <w:rFonts w:ascii="Consolas" w:hAnsi="Consolas" w:cs="Consolas"/>
+          <w:color w:val="0000FF"/>
+          <w:sz w:val="19"/>
+          <w:szCs w:val="19"/>
+        </w:rPr>
+        <w:t>double</w:t>
+      </w:r>
+      <w:r>
+        <w:rPr>
+          <w:rFonts w:ascii="Consolas" w:hAnsi="Consolas" w:cs="Consolas"/>
+          <w:color w:val="000000"/>
+          <w:sz w:val="19"/>
+          <w:szCs w:val="19"/>
+        </w:rPr>
+        <w:t xml:space="preserve"> gammaValue = .9,</w:t>
+      </w:r>
     </w:p>
     <w:p>
       <w:pPr>
+        <w:autoSpaceDE w:val="0"/>
+        <w:autoSpaceDN w:val="0"/>
+        <w:adjustRightInd w:val="0"/>
+        <w:spacing w:after="0" w:line="240" w:lineRule="auto"/>
         <w:rPr>
           <w:rFonts w:ascii="Consolas" w:hAnsi="Consolas" w:cs="Consolas"/>
           <w:color w:val="000000"/>
@@ -1927,251 +1828,182 @@
           <w:sz w:val="19"/>
           <w:szCs w:val="19"/>
         </w:rPr>
-        <w:t xml:space="preserve">and </w:t>
-      </w:r>
-      <w:proofErr w:type="spellStart"/>
-      <w:r>
-        <w:rPr>
-          <w:rFonts w:ascii="Consolas" w:hAnsi="Consolas" w:cs="Consolas"/>
-          <w:color w:val="000000"/>
-          <w:sz w:val="19"/>
-          <w:szCs w:val="19"/>
-        </w:rPr>
-        <w:t>GenerateSuccessors</w:t>
-      </w:r>
-      <w:proofErr w:type="spellEnd"/>
-      <w:r>
-        <w:rPr>
-          <w:rFonts w:ascii="Consolas" w:hAnsi="Consolas" w:cs="Consolas"/>
-          <w:color w:val="000000"/>
-          <w:sz w:val="19"/>
-          <w:szCs w:val="19"/>
-        </w:rPr>
-        <w:t>(</w:t>
-      </w:r>
-      <w:proofErr w:type="spellStart"/>
-      <w:r>
-        <w:rPr>
-          <w:rFonts w:ascii="Consolas" w:hAnsi="Consolas" w:cs="Consolas"/>
-          <w:color w:val="000000"/>
-          <w:sz w:val="19"/>
-          <w:szCs w:val="19"/>
-        </w:rPr>
-        <w:t>VirtualWorld</w:t>
-      </w:r>
-      <w:proofErr w:type="spellEnd"/>
-      <w:r>
-        <w:rPr>
-          <w:rFonts w:ascii="Consolas" w:hAnsi="Consolas" w:cs="Consolas"/>
-          <w:color w:val="000000"/>
-          <w:sz w:val="19"/>
-          <w:szCs w:val="19"/>
-        </w:rPr>
-        <w:t xml:space="preserve"> </w:t>
-      </w:r>
-      <w:proofErr w:type="spellStart"/>
-      <w:r>
-        <w:rPr>
-          <w:rFonts w:ascii="Consolas" w:hAnsi="Consolas" w:cs="Consolas"/>
-          <w:color w:val="000000"/>
-          <w:sz w:val="19"/>
-          <w:szCs w:val="19"/>
-        </w:rPr>
-        <w:t>currentState</w:t>
-      </w:r>
-      <w:proofErr w:type="spellEnd"/>
-      <w:r>
-        <w:rPr>
-          <w:rFonts w:ascii="Consolas" w:hAnsi="Consolas" w:cs="Consolas"/>
-          <w:color w:val="000000"/>
-          <w:sz w:val="19"/>
-          <w:szCs w:val="19"/>
-        </w:rPr>
-        <w:t>)</w:t>
-      </w:r>
-      <w:r>
-        <w:rPr>
-          <w:rFonts w:ascii="Consolas" w:hAnsi="Consolas" w:cs="Consolas"/>
-          <w:color w:val="000000"/>
-          <w:sz w:val="19"/>
-          <w:szCs w:val="19"/>
-        </w:rPr>
-        <w:t xml:space="preserve"> function</w:t>
-      </w:r>
-    </w:p>
-    <w:p>
-      <w:proofErr w:type="spellStart"/>
+        <w:t xml:space="preserve">            </w:t>
+      </w:r>
+      <w:r>
+        <w:rPr>
+          <w:rFonts w:ascii="Consolas" w:hAnsi="Consolas" w:cs="Consolas"/>
+          <w:color w:val="0000FF"/>
+          <w:sz w:val="19"/>
+          <w:szCs w:val="19"/>
+        </w:rPr>
+        <w:t>double</w:t>
+      </w:r>
+      <w:r>
+        <w:rPr>
+          <w:rFonts w:ascii="Consolas" w:hAnsi="Consolas" w:cs="Consolas"/>
+          <w:color w:val="000000"/>
+          <w:sz w:val="19"/>
+          <w:szCs w:val="19"/>
+        </w:rPr>
+        <w:t xml:space="preserve"> c_val_failure_cost = .8,</w:t>
+      </w:r>
+    </w:p>
+    <w:p>
+      <w:pPr>
+        <w:rPr>
+          <w:rFonts w:ascii="Consolas" w:hAnsi="Consolas" w:cs="Consolas"/>
+          <w:color w:val="000000"/>
+          <w:sz w:val="19"/>
+          <w:szCs w:val="19"/>
+        </w:rPr>
+      </w:pPr>
+      <w:r>
+        <w:rPr>
+          <w:rFonts w:ascii="Consolas" w:hAnsi="Consolas" w:cs="Consolas"/>
+          <w:color w:val="000000"/>
+          <w:sz w:val="19"/>
+          <w:szCs w:val="19"/>
+        </w:rPr>
+        <w:t xml:space="preserve">            </w:t>
+      </w:r>
+      <w:r>
+        <w:rPr>
+          <w:rFonts w:ascii="Consolas" w:hAnsi="Consolas" w:cs="Consolas"/>
+          <w:color w:val="0000FF"/>
+          <w:sz w:val="19"/>
+          <w:szCs w:val="19"/>
+        </w:rPr>
+        <w:t>double</w:t>
+      </w:r>
+      <w:r>
+        <w:rPr>
+          <w:rFonts w:ascii="Consolas" w:hAnsi="Consolas" w:cs="Consolas"/>
+          <w:color w:val="000000"/>
+          <w:sz w:val="19"/>
+          <w:szCs w:val="19"/>
+        </w:rPr>
+        <w:t xml:space="preserve"> k_val_logistics_function = 1)</w:t>
+      </w:r>
+    </w:p>
+    <w:p>
       <w:r>
         <w:rPr>
           <w:b/>
           <w:bCs/>
         </w:rPr>
-        <w:t>DataProvider.cs</w:t>
-      </w:r>
-      <w:proofErr w:type="spellEnd"/>
+        <w:t xml:space="preserve">GameManager.cs: </w:t>
+      </w:r>
+      <w:r>
+        <w:t>The program file containing the function to evaluate a proposed world state schedule, and the code to generate schedule and random forest</w:t>
+      </w:r>
+    </w:p>
+    <w:p>
       <w:r>
         <w:rPr>
           <w:b/>
           <w:bCs/>
         </w:rPr>
-        <w:t xml:space="preserve">: </w:t>
+        <w:t xml:space="preserve">DataProvider.cs: </w:t>
       </w:r>
       <w:r>
         <w:t xml:space="preserve">The </w:t>
       </w:r>
       <w:r>
-        <w:t xml:space="preserve">program that reads the resource and initial world state file and convers then into </w:t>
-      </w:r>
-      <w:proofErr w:type="spellStart"/>
-      <w:r>
-        <w:t>VirtualResource</w:t>
-      </w:r>
-      <w:proofErr w:type="spellEnd"/>
-      <w:r>
-        <w:t xml:space="preserve"> and </w:t>
-      </w:r>
-      <w:proofErr w:type="spellStart"/>
-      <w:r>
-        <w:t>VirtualWorld</w:t>
-      </w:r>
-      <w:proofErr w:type="spellEnd"/>
-      <w:r>
-        <w:t xml:space="preserve"> objects</w:t>
-      </w:r>
-    </w:p>
-    <w:p>
-      <w:proofErr w:type="spellStart"/>
+        <w:t>program that reads the resource and initial world state file and conver</w:t>
+      </w:r>
+      <w:r>
+        <w:t>t</w:t>
+      </w:r>
+      <w:r>
+        <w:t>s the</w:t>
+      </w:r>
+      <w:r>
+        <w:t>m</w:t>
+      </w:r>
+      <w:r>
+        <w:t xml:space="preserve"> into VirtualResource and VirtualWorld objects</w:t>
+      </w:r>
+    </w:p>
+    <w:p>
       <w:r>
         <w:rPr>
           <w:b/>
           <w:bCs/>
         </w:rPr>
-        <w:t>TemplateProvider.cs</w:t>
-      </w:r>
-      <w:proofErr w:type="spellEnd"/>
+        <w:t>TemplateProvider.cs:</w:t>
+      </w:r>
       <w:r>
         <w:rPr>
           <w:b/>
           <w:bCs/>
         </w:rPr>
-        <w:t>:</w:t>
-      </w:r>
+        <w:t xml:space="preserve"> </w:t>
+      </w:r>
+      <w:r>
+        <w:t>The program with the code to return transfer and transform templates with the yield</w:t>
+      </w:r>
+    </w:p>
+    <w:p>
       <w:r>
         <w:rPr>
           <w:b/>
           <w:bCs/>
         </w:rPr>
-        <w:t xml:space="preserve"> </w:t>
-      </w:r>
-      <w:r>
-        <w:t>The program with the code to return transfer and transform templates with the yield</w:t>
-      </w:r>
-    </w:p>
-    <w:p>
-      <w:proofErr w:type="spellStart"/>
+        <w:t>PriorityQueue.cs</w:t>
+      </w:r>
+      <w:r>
+        <w:t>: Priority queue for implementing the beam search with the frontier max size, and keeps item (virtual world state) sorted based upon the Expected Utility (EU) of the self</w:t>
+      </w:r>
+    </w:p>
+    <w:p>
       <w:r>
         <w:rPr>
           <w:b/>
           <w:bCs/>
         </w:rPr>
-        <w:t>PriorityQueue.cs</w:t>
-      </w:r>
-      <w:proofErr w:type="spellEnd"/>
-      <w:r>
-        <w:t>: Priority queue for implementing the beam search with the frontier max size, and keeps item (virtual world state) sorted based upon the Expected Utility (EU) of the self</w:t>
-      </w:r>
-    </w:p>
-    <w:p>
-      <w:proofErr w:type="spellStart"/>
+        <w:t>VirtualWorld.cs:</w:t>
+      </w:r>
+      <w:r>
+        <w:t xml:space="preserve"> The code representing virtual world with the code to deep clone the VirtualWorld object to generate successors, </w:t>
+      </w:r>
+      <w:r>
+        <w:t>a hashtable of applied actions, a pointer to the parent world state</w:t>
+      </w:r>
+    </w:p>
+    <w:p>
       <w:r>
         <w:rPr>
           <w:b/>
           <w:bCs/>
         </w:rPr>
-        <w:t>VirtualWorld.cs</w:t>
-      </w:r>
-      <w:proofErr w:type="spellEnd"/>
+        <w:lastRenderedPageBreak/>
+        <w:t>UtilityCalculator.cs:</w:t>
+      </w:r>
       <w:r>
         <w:rPr>
           <w:b/>
           <w:bCs/>
         </w:rPr>
-        <w:t>:</w:t>
-      </w:r>
-      <w:r>
-        <w:t xml:space="preserve"> The code representing virtual world with the code to deep clone the </w:t>
-      </w:r>
-      <w:proofErr w:type="spellStart"/>
-      <w:r>
-        <w:t>VirtualWorld</w:t>
-      </w:r>
-      <w:proofErr w:type="spellEnd"/>
-      <w:r>
-        <w:t xml:space="preserve"> object to generate successors, </w:t>
-      </w:r>
-      <w:r>
-        <w:t xml:space="preserve">a </w:t>
-      </w:r>
-      <w:proofErr w:type="spellStart"/>
-      <w:r>
-        <w:t>hashtable</w:t>
-      </w:r>
-      <w:proofErr w:type="spellEnd"/>
-      <w:r>
-        <w:t xml:space="preserve"> of applied actions, a pointer to the parent world state</w:t>
-      </w:r>
-    </w:p>
-    <w:p>
-      <w:proofErr w:type="spellStart"/>
+        <w:t xml:space="preserve"> </w:t>
+      </w:r>
+      <w:r>
+        <w:t>Program file containing code for the StateQuality function, discounted and undiscounted reward function, probability for a given country to accept a schedule, the probabilities of the participating countries to accept the schedule, expected utility calculator function</w:t>
+      </w:r>
+    </w:p>
+    <w:p>
       <w:r>
         <w:rPr>
           <w:b/>
           <w:bCs/>
         </w:rPr>
-        <w:t>UtilityCalculator.cs</w:t>
-      </w:r>
-      <w:proofErr w:type="spellEnd"/>
+        <w:t>ScheduleSerializer.cs</w:t>
+      </w:r>
       <w:r>
         <w:rPr>
           <w:b/>
           <w:bCs/>
         </w:rPr>
-        <w:t>:</w:t>
-      </w:r>
-      <w:r>
-        <w:rPr>
-          <w:b/>
-          <w:bCs/>
-        </w:rPr>
-        <w:t xml:space="preserve"> </w:t>
-      </w:r>
-      <w:r>
-        <w:t xml:space="preserve">Program file containing code for the </w:t>
-      </w:r>
-      <w:proofErr w:type="spellStart"/>
-      <w:r>
-        <w:t>StateQuality</w:t>
-      </w:r>
-      <w:proofErr w:type="spellEnd"/>
-      <w:r>
-        <w:t xml:space="preserve"> function, discounted and undiscounted reward function, probability for a given country to accept a schedule, the probabilities of the participating countries to accept the schedule, expected utility calculator function</w:t>
-      </w:r>
-    </w:p>
-    <w:p>
-      <w:proofErr w:type="spellStart"/>
-      <w:r>
-        <w:rPr>
-          <w:b/>
-          <w:bCs/>
-        </w:rPr>
-        <w:t>ScheduleSerializer.cs</w:t>
-      </w:r>
-      <w:proofErr w:type="spellEnd"/>
-      <w:r>
-        <w:rPr>
-          <w:b/>
-          <w:bCs/>
-        </w:rPr>
         <w:t xml:space="preserve">: </w:t>
       </w:r>
       <w:r>
@@ -2180,147 +2012,42 @@
     </w:p>
     <w:p>
       <w:r>
-        <w:lastRenderedPageBreak/>
         <w:t>[</w:t>
       </w:r>
     </w:p>
     <w:p>
       <w:r>
-        <w:t xml:space="preserve">(TRANSFER </w:t>
-      </w:r>
-      <w:proofErr w:type="spellStart"/>
-      <w:r>
-        <w:t>Carpania</w:t>
-      </w:r>
-      <w:proofErr w:type="spellEnd"/>
-      <w:r>
-        <w:t xml:space="preserve"> Atlantis ((Timber 50)) EU:0.6137382786100645</w:t>
-      </w:r>
-    </w:p>
-    <w:p>
-      <w:r>
-        <w:t xml:space="preserve">(TRANSFER </w:t>
-      </w:r>
-      <w:proofErr w:type="spellStart"/>
-      <w:r>
-        <w:t>Carpania</w:t>
-      </w:r>
-      <w:proofErr w:type="spellEnd"/>
-      <w:r>
-        <w:t xml:space="preserve"> Atlantis ((Timber 50)) EU:0.6250475186971308</w:t>
-      </w:r>
-    </w:p>
-    <w:p>
-      <w:r>
-        <w:t xml:space="preserve">(TRANSFER </w:t>
-      </w:r>
-      <w:proofErr w:type="spellStart"/>
-      <w:r>
-        <w:t>Carpania</w:t>
-      </w:r>
-      <w:proofErr w:type="spellEnd"/>
-      <w:r>
-        <w:t xml:space="preserve"> Atlantis ((Timber 50)) EU:0.6341315564342566</w:t>
-      </w:r>
-    </w:p>
-    <w:p>
-      <w:r>
-        <w:t xml:space="preserve">(TRANSFER </w:t>
-      </w:r>
-      <w:proofErr w:type="spellStart"/>
-      <w:r>
-        <w:t>Carpania</w:t>
-      </w:r>
-      <w:proofErr w:type="spellEnd"/>
-      <w:r>
-        <w:t xml:space="preserve"> Atlantis ((Timber 50)) EU:0.6412359737536151</w:t>
-      </w:r>
-    </w:p>
-    <w:p>
-      <w:r>
-        <w:t xml:space="preserve">(TRANSFORM </w:t>
-      </w:r>
-      <w:proofErr w:type="spellStart"/>
-      <w:r>
-        <w:t>Carpania</w:t>
-      </w:r>
-      <w:proofErr w:type="spellEnd"/>
-      <w:r>
-        <w:t xml:space="preserve"> (INPUTS (Population 25) (</w:t>
-      </w:r>
-      <w:proofErr w:type="spellStart"/>
-      <w:r>
-        <w:t>MetallicElements</w:t>
-      </w:r>
-      <w:proofErr w:type="spellEnd"/>
-      <w:r>
-        <w:t xml:space="preserve"> 5) (Timber 25) (</w:t>
-      </w:r>
-      <w:proofErr w:type="spellStart"/>
-      <w:r>
-        <w:t>MetallicAlloys</w:t>
-      </w:r>
-      <w:proofErr w:type="spellEnd"/>
-      <w:r>
-        <w:t xml:space="preserve"> 15)) (OUTPUTS (Housing 5) (</w:t>
-      </w:r>
-      <w:proofErr w:type="spellStart"/>
-      <w:r>
-        <w:t>HousingWaste</w:t>
-      </w:r>
-      <w:proofErr w:type="spellEnd"/>
-      <w:r>
-        <w:t xml:space="preserve"> 5) (Population 25)) EU(self):0.6299843927067952</w:t>
-      </w:r>
-    </w:p>
-    <w:p>
-      <w:r>
-        <w:t xml:space="preserve">(TRANSFER </w:t>
-      </w:r>
-      <w:proofErr w:type="spellStart"/>
-      <w:r>
-        <w:t>Carpania</w:t>
-      </w:r>
-      <w:proofErr w:type="spellEnd"/>
-      <w:r>
-        <w:t xml:space="preserve"> Atlantis ((Timber 50)) EU:0.6353533548534973</w:t>
-      </w:r>
-    </w:p>
-    <w:p>
-      <w:r>
-        <w:t xml:space="preserve">(TRANSFORM </w:t>
-      </w:r>
-      <w:proofErr w:type="spellStart"/>
-      <w:r>
-        <w:t>Carpania</w:t>
-      </w:r>
-      <w:proofErr w:type="spellEnd"/>
-      <w:r>
-        <w:t xml:space="preserve"> (INPUTS (Population 25) (</w:t>
-      </w:r>
-      <w:proofErr w:type="spellStart"/>
-      <w:r>
-        <w:t>MetallicElements</w:t>
-      </w:r>
-      <w:proofErr w:type="spellEnd"/>
-      <w:r>
-        <w:t xml:space="preserve"> 5) (Timber 25) (</w:t>
-      </w:r>
-      <w:proofErr w:type="spellStart"/>
-      <w:r>
-        <w:t>MetallicAlloys</w:t>
-      </w:r>
-      <w:proofErr w:type="spellEnd"/>
-      <w:r>
-        <w:t xml:space="preserve"> 15)) (OUTPUTS (Housing 5) (</w:t>
-      </w:r>
-      <w:proofErr w:type="spellStart"/>
-      <w:r>
-        <w:t>HousingWaste</w:t>
-      </w:r>
-      <w:proofErr w:type="spellEnd"/>
-      <w:r>
-        <w:t xml:space="preserve"> 5) (Population 25)) EU(self):0.6263081998290951</w:t>
+        <w:t>(TRANSFER Carpania Atlantis ((Timber 50)) EU:0.6137382786100645</w:t>
+      </w:r>
+    </w:p>
+    <w:p>
+      <w:r>
+        <w:t>(TRANSFER Carpania Atlantis ((Timber 50)) EU:0.6250475186971308</w:t>
+      </w:r>
+    </w:p>
+    <w:p>
+      <w:r>
+        <w:t>(TRANSFER Carpania Atlantis ((Timber 50)) EU:0.6341315564342566</w:t>
+      </w:r>
+    </w:p>
+    <w:p>
+      <w:r>
+        <w:t>(TRANSFER Carpania Atlantis ((Timber 50)) EU:0.6412359737536151</w:t>
+      </w:r>
+    </w:p>
+    <w:p>
+      <w:r>
+        <w:t>(TRANSFORM Carpania (INPUTS (Population 25) (MetallicElements 5) (Timber 25) (MetallicAlloys 15)) (OUTPUTS (Housing 5) (HousingWaste 5) (Population 25)) EU(self):0.6299843927067952</w:t>
+      </w:r>
+    </w:p>
+    <w:p>
+      <w:r>
+        <w:t>(TRANSFER Carpania Atlantis ((Timber 50)) EU:0.6353533548534973</w:t>
+      </w:r>
+    </w:p>
+    <w:p>
+      <w:r>
+        <w:t>(TRANSFORM Carpania (INPUTS (Population 25) (MetallicElements 5) (Timber 25) (MetallicAlloys 15)) (OUTPUTS (Housing 5) (HousingWaste 5) (Population 25)) EU(self):0.6263081998290951</w:t>
       </w:r>
     </w:p>
     <w:p>

</xml_diff>